<commit_message>
Đổi tên cho đúng với quy định đặt tên.
</commit_message>
<xml_diff>
--- a/Document/Tracking/HuyDV/BCT2_DangVanHuy_08520141.docx
+++ b/Document/Tracking/HuyDV/BCT2_DangVanHuy_08520141.docx
@@ -13,6 +13,8 @@
           <w:szCs w:val="24"/>
         </w:rPr>
       </w:pPr>
+      <w:bookmarkStart w:id="0" w:name="_GoBack"/>
+      <w:bookmarkEnd w:id="0"/>
     </w:p>
     <w:p>
       <w:pPr>
@@ -550,17 +552,7 @@
           <w:sz w:val="24"/>
           <w:szCs w:val="24"/>
         </w:rPr>
-        <w:t>Nguyễ</w:t>
-      </w:r>
-      <w:bookmarkStart w:id="0" w:name="_GoBack"/>
-      <w:bookmarkEnd w:id="0"/>
-      <w:r>
-        <w:rPr>
-          <w:rFonts w:ascii="Times New Roman" w:hAnsi="Times New Roman" w:cs="Times New Roman"/>
-          <w:sz w:val="24"/>
-          <w:szCs w:val="24"/>
-        </w:rPr>
-        <w:t>n</w:t>
+        <w:t>Nguyễn</w:t>
       </w:r>
       <w:proofErr w:type="spellEnd"/>
       <w:r>

</xml_diff>